<commit_message>
craeted the database tables
</commit_message>
<xml_diff>
--- a/project.docx
+++ b/project.docx
@@ -193,19 +193,157 @@
     <w:p>
       <w:pPr>
         <w:rPr>
+          <w:sz w:val="24"/>
+          <w:szCs w:val="24"/>
+        </w:rPr>
+      </w:pPr>
+      <w:proofErr w:type="spellStart"/>
+      <w:r>
+        <w:rPr>
+          <w:sz w:val="24"/>
+          <w:szCs w:val="24"/>
+        </w:rPr>
+        <w:t>Student+exam</w:t>
+      </w:r>
+      <w:proofErr w:type="spellEnd"/>
+    </w:p>
+    <w:p>
+      <w:pPr>
+        <w:rPr>
+          <w:sz w:val="24"/>
+          <w:szCs w:val="24"/>
+        </w:rPr>
+      </w:pPr>
+      <w:r>
+        <w:rPr>
+          <w:sz w:val="24"/>
+          <w:szCs w:val="24"/>
+        </w:rPr>
+        <w:t xml:space="preserve"> </w:t>
+      </w:r>
+      <w:proofErr w:type="spellStart"/>
+      <w:r>
+        <w:rPr>
+          <w:sz w:val="24"/>
+          <w:szCs w:val="24"/>
+        </w:rPr>
+        <w:t>Uid</w:t>
+      </w:r>
+      <w:proofErr w:type="spellEnd"/>
+      <w:r>
+        <w:rPr>
+          <w:sz w:val="24"/>
+          <w:szCs w:val="24"/>
+        </w:rPr>
+        <w:t xml:space="preserve">    </w:t>
+      </w:r>
+      <w:proofErr w:type="spellStart"/>
+      <w:r>
+        <w:rPr>
+          <w:sz w:val="24"/>
+          <w:szCs w:val="24"/>
+        </w:rPr>
+        <w:t>Aadhar_iD</w:t>
+      </w:r>
+      <w:proofErr w:type="spellEnd"/>
+      <w:r>
+        <w:rPr>
+          <w:sz w:val="24"/>
+          <w:szCs w:val="24"/>
+        </w:rPr>
+        <w:t xml:space="preserve">   </w:t>
+      </w:r>
+      <w:r>
+        <w:rPr>
+          <w:sz w:val="24"/>
+          <w:szCs w:val="24"/>
+        </w:rPr>
+        <w:t xml:space="preserve"> </w:t>
+      </w:r>
+      <w:bookmarkStart w:id="0" w:name="_GoBack"/>
+      <w:bookmarkEnd w:id="0"/>
+      <w:proofErr w:type="spellStart"/>
+      <w:r>
+        <w:rPr>
+          <w:sz w:val="24"/>
+          <w:szCs w:val="24"/>
+        </w:rPr>
+        <w:t>exam_code</w:t>
+      </w:r>
+      <w:proofErr w:type="spellEnd"/>
+      <w:r>
+        <w:rPr>
+          <w:sz w:val="24"/>
+          <w:szCs w:val="24"/>
+        </w:rPr>
+        <w:t xml:space="preserve">     marks   </w:t>
+      </w:r>
+      <w:proofErr w:type="spellStart"/>
+      <w:r>
+        <w:rPr>
+          <w:sz w:val="24"/>
+          <w:szCs w:val="24"/>
+        </w:rPr>
+        <w:t>Assesment</w:t>
+      </w:r>
+      <w:proofErr w:type="spellEnd"/>
+      <w:r>
+        <w:rPr>
+          <w:sz w:val="24"/>
+          <w:szCs w:val="24"/>
+        </w:rPr>
+        <w:t xml:space="preserve">   Photo </w:t>
+      </w:r>
+      <w:r>
+        <w:rPr>
+          <w:sz w:val="24"/>
+          <w:szCs w:val="24"/>
+        </w:rPr>
+        <w:t xml:space="preserve">  </w:t>
+      </w:r>
+      <w:r>
+        <w:rPr>
+          <w:sz w:val="24"/>
+          <w:szCs w:val="24"/>
+        </w:rPr>
+        <w:t xml:space="preserve"> </w:t>
+      </w:r>
+      <w:proofErr w:type="spellStart"/>
+      <w:r>
+        <w:rPr>
+          <w:sz w:val="24"/>
+          <w:szCs w:val="24"/>
+        </w:rPr>
+        <w:t>is_retest</w:t>
+      </w:r>
+      <w:proofErr w:type="spellEnd"/>
+    </w:p>
+    <w:p>
+      <w:pPr>
+        <w:rPr>
+          <w:sz w:val="24"/>
+          <w:szCs w:val="24"/>
+        </w:rPr>
+      </w:pPr>
+    </w:p>
+    <w:p>
+      <w:pPr>
+        <w:rPr>
           <w:b/>
           <w:sz w:val="28"/>
           <w:szCs w:val="28"/>
         </w:rPr>
       </w:pPr>
+      <w:proofErr w:type="gramStart"/>
       <w:r>
         <w:rPr>
           <w:b/>
           <w:sz w:val="28"/>
           <w:szCs w:val="28"/>
         </w:rPr>
-        <w:t>Subject_code + date</w:t>
-      </w:r>
+        <w:t>log</w:t>
+      </w:r>
+      <w:proofErr w:type="gramEnd"/>
     </w:p>
     <w:p>
       <w:pPr>
@@ -220,7 +358,7 @@
           <w:szCs w:val="24"/>
           <w:u w:val="single"/>
         </w:rPr>
-        <w:t>S</w:t>
+        <w:t xml:space="preserve">UID   </w:t>
       </w:r>
       <w:r>
         <w:rPr>
@@ -228,92 +366,6 @@
           <w:szCs w:val="24"/>
           <w:u w:val="single"/>
         </w:rPr>
-        <w:t>tudent</w:t>
-      </w:r>
-      <w:r>
-        <w:rPr>
-          <w:sz w:val="24"/>
-          <w:szCs w:val="24"/>
-          <w:u w:val="single"/>
-        </w:rPr>
-        <w:t>_aadhar</w:t>
-      </w:r>
-      <w:r>
-        <w:rPr>
-          <w:sz w:val="24"/>
-          <w:szCs w:val="24"/>
-        </w:rPr>
-        <w:t xml:space="preserve">    date   start_time    end_time    marks </w:t>
-      </w:r>
-      <w:r>
-        <w:rPr>
-          <w:sz w:val="24"/>
-          <w:szCs w:val="24"/>
-        </w:rPr>
-        <w:t xml:space="preserve">   </w:t>
-      </w:r>
-      <w:r>
-        <w:rPr>
-          <w:sz w:val="24"/>
-          <w:szCs w:val="24"/>
-        </w:rPr>
-        <w:t xml:space="preserve"> </w:t>
-      </w:r>
-      <w:r>
-        <w:rPr>
-          <w:sz w:val="24"/>
-          <w:szCs w:val="24"/>
-        </w:rPr>
-        <w:t>photo</w:t>
-      </w:r>
-      <w:r>
-        <w:rPr>
-          <w:sz w:val="24"/>
-          <w:szCs w:val="24"/>
-        </w:rPr>
-        <w:t xml:space="preserve">     Assesmant_done</w:t>
-      </w:r>
-    </w:p>
-    <w:p>
-      <w:pPr>
-        <w:rPr>
-          <w:sz w:val="24"/>
-          <w:szCs w:val="24"/>
-        </w:rPr>
-      </w:pPr>
-    </w:p>
-    <w:p>
-      <w:pPr>
-        <w:rPr>
-          <w:b/>
-          <w:sz w:val="28"/>
-          <w:szCs w:val="28"/>
-        </w:rPr>
-      </w:pPr>
-      <w:r>
-        <w:rPr>
-          <w:b/>
-          <w:sz w:val="28"/>
-          <w:szCs w:val="28"/>
-        </w:rPr>
-        <w:t>Aadhar_id+log</w:t>
-      </w:r>
-      <w:bookmarkStart w:id="0" w:name="_GoBack"/>
-      <w:bookmarkEnd w:id="0"/>
-    </w:p>
-    <w:p>
-      <w:pPr>
-        <w:rPr>
-          <w:sz w:val="24"/>
-          <w:szCs w:val="24"/>
-        </w:rPr>
-      </w:pPr>
-      <w:r>
-        <w:rPr>
-          <w:sz w:val="24"/>
-          <w:szCs w:val="24"/>
-          <w:u w:val="single"/>
-        </w:rPr>
         <w:t>Timestamp</w:t>
       </w:r>
       <w:r>
@@ -321,7 +373,23 @@
           <w:sz w:val="24"/>
           <w:szCs w:val="24"/>
         </w:rPr>
-        <w:t xml:space="preserve">     mobile_detection    2_face      face_not_found     Tabchange</w:t>
+        <w:t xml:space="preserve">     </w:t>
+      </w:r>
+      <w:proofErr w:type="spellStart"/>
+      <w:r>
+        <w:rPr>
+          <w:sz w:val="24"/>
+          <w:szCs w:val="24"/>
+        </w:rPr>
+        <w:t>mobile_detection</w:t>
+      </w:r>
+      <w:proofErr w:type="spellEnd"/>
+      <w:r>
+        <w:rPr>
+          <w:sz w:val="24"/>
+          <w:szCs w:val="24"/>
+        </w:rPr>
+        <w:t xml:space="preserve">    2_face      face_not_found     Tabchange</w:t>
       </w:r>
     </w:p>
     <w:p>
@@ -1049,7 +1117,7 @@
 </file>
 
 <file path=customXml/itemProps1.xml><?xml version="1.0" encoding="utf-8"?>
-<ds:datastoreItem xmlns:ds="http://schemas.openxmlformats.org/officeDocument/2006/customXml" ds:itemID="{42CF00F8-633E-4A47-97E8-1F2F1A6AB5A2}">
+<ds:datastoreItem xmlns:ds="http://schemas.openxmlformats.org/officeDocument/2006/customXml" ds:itemID="{B334F31F-FB36-4B30-81A3-78E7200C03B3}">
   <ds:schemaRefs>
     <ds:schemaRef ds:uri="http://schemas.openxmlformats.org/officeDocument/2006/bibliography"/>
   </ds:schemaRefs>

</xml_diff>